<commit_message>
Recovered changes from backup
</commit_message>
<xml_diff>
--- a/CSC111 Project 2.docx
+++ b/CSC111 Project 2.docx
@@ -564,10 +564,7 @@
     <w:p/>
     <w:p>
       <w:r>
-        <w:t>User to</w:t>
-      </w:r>
-      <w:r>
-        <w:t xml:space="preserve"> game:</w:t>
+        <w:t>User to game:</w:t>
       </w:r>
     </w:p>
     <w:p>
@@ -601,22 +598,7 @@
         <w:ind w:firstLine="200"/>
       </w:pPr>
       <w:r>
-        <w:t xml:space="preserve">- </w:t>
-      </w:r>
-      <w:r>
-        <w:t>Similarity (</w:t>
-      </w:r>
-      <w:r>
-        <w:t>game</w:t>
-      </w:r>
-      <w:r>
-        <w:t xml:space="preserve"> to </w:t>
-      </w:r>
-      <w:r>
-        <w:t>game</w:t>
-      </w:r>
-      <w:r>
-        <w:t>)</w:t>
+        <w:t>- Similarity (game to game)</w:t>
       </w:r>
     </w:p>
     <w:p/>
@@ -1330,6 +1312,197 @@
       </w:r>
     </w:p>
     <w:p/>
+    <w:p>
+      <w:r>
+        <w:t xml:space="preserve">Total number </w:t>
+      </w:r>
+      <w:r>
+        <w:t xml:space="preserve">of </w:t>
+      </w:r>
+      <w:r>
+        <w:t xml:space="preserve">unique games: </w:t>
+      </w:r>
+      <w:r>
+        <w:t>10978</w:t>
+      </w:r>
+    </w:p>
+    <w:p>
+      <w:r>
+        <w:t>Total number of genre: 33</w:t>
+      </w:r>
+    </w:p>
+    <w:p/>
+    <w:p>
+      <w:r>
+        <w:t>Specific Data</w:t>
+      </w:r>
+    </w:p>
+    <w:p>
+      <w:r>
+        <w:t>Action 4598</w:t>
+      </w:r>
+    </w:p>
+    <w:p>
+      <w:r>
+        <w:t>Strategy 2241</w:t>
+      </w:r>
+    </w:p>
+    <w:p>
+      <w:r>
+        <w:t>RPG 1803</w:t>
+      </w:r>
+    </w:p>
+    <w:p>
+      <w:r>
+        <w:t>Indie 6119</w:t>
+      </w:r>
+    </w:p>
+    <w:p>
+      <w:r>
+        <w:t>Casual 2808</w:t>
+      </w:r>
+    </w:p>
+    <w:p>
+      <w:r>
+        <w:t>Simulation 1716</w:t>
+      </w:r>
+    </w:p>
+    <w:p>
+      <w:r>
+        <w:t>Adventure 3524</w:t>
+      </w:r>
+    </w:p>
+    <w:p>
+      <w:r>
+        <w:t>Racing 417</w:t>
+      </w:r>
+    </w:p>
+    <w:p>
+      <w:r>
+        <w:t>Unknown 854</w:t>
+      </w:r>
+    </w:p>
+    <w:p>
+      <w:r>
+        <w:t>Sports 438</w:t>
+      </w:r>
+    </w:p>
+    <w:p>
+      <w:r>
+        <w:t>Free To Play 526</w:t>
+      </w:r>
+    </w:p>
+    <w:p>
+      <w:r>
+        <w:t>Early Access 465</w:t>
+      </w:r>
+    </w:p>
+    <w:p>
+      <w:r>
+        <w:t>Massively Multiplayer 363</w:t>
+      </w:r>
+    </w:p>
+    <w:p>
+      <w:r>
+        <w:t>Free to Play 146</w:t>
+      </w:r>
+    </w:p>
+    <w:p>
+      <w:r>
+        <w:t>Utilities 102</w:t>
+      </w:r>
+    </w:p>
+    <w:p>
+      <w:r>
+        <w:t>Action Games 6</w:t>
+      </w:r>
+    </w:p>
+    <w:p>
+      <w:r>
+        <w:t>Animation &amp; Modeling 64</w:t>
+      </w:r>
+    </w:p>
+    <w:p>
+      <w:r>
+        <w:t>Design &amp; Illustration 79</w:t>
+      </w:r>
+    </w:p>
+    <w:p>
+      <w:r>
+        <w:lastRenderedPageBreak/>
+        <w:t>Education 51</w:t>
+      </w:r>
+    </w:p>
+    <w:p>
+      <w:r>
+        <w:t>Web Publishing 24</w:t>
+      </w:r>
+    </w:p>
+    <w:p>
+      <w:r>
+        <w:t>Video Production 35</w:t>
+      </w:r>
+    </w:p>
+    <w:p>
+      <w:r>
+        <w:t>Software Training 42</w:t>
+      </w:r>
+    </w:p>
+    <w:p>
+      <w:r>
+        <w:t>Nudity 1</w:t>
+      </w:r>
+    </w:p>
+    <w:p>
+      <w:r>
+        <w:t>Violent 4</w:t>
+      </w:r>
+    </w:p>
+    <w:p>
+      <w:r>
+        <w:t>Sexual Content 1</w:t>
+      </w:r>
+    </w:p>
+    <w:p>
+      <w:r>
+        <w:t>Audio Production 29</w:t>
+      </w:r>
+    </w:p>
+    <w:p>
+      <w:r>
+        <w:t>Photo Editing 23</w:t>
+      </w:r>
+    </w:p>
+    <w:p>
+      <w:r>
+        <w:t>Movie 3</w:t>
+      </w:r>
+    </w:p>
+    <w:p>
+      <w:r>
+        <w:t>Documentary 3</w:t>
+      </w:r>
+    </w:p>
+    <w:p>
+      <w:r>
+        <w:t>Game Development 19</w:t>
+      </w:r>
+    </w:p>
+    <w:p>
+      <w:r>
+        <w:t>Accounting 1</w:t>
+      </w:r>
+    </w:p>
+    <w:p>
+      <w:r>
+        <w:t>Gore 3</w:t>
+      </w:r>
+    </w:p>
+    <w:p>
+      <w:r>
+        <w:t>Short 2</w:t>
+      </w:r>
+    </w:p>
     <w:p/>
     <w:p>
       <w:pPr>

</xml_diff>